<commit_message>
correção questionario e tcc
</commit_message>
<xml_diff>
--- a/docs/Questionario.docx
+++ b/docs/Questionario.docx
@@ -16,24 +16,32 @@
           <w:sz w:val="28"/>
           <w:szCs w:val="28"/>
         </w:rPr>
-        <w:t>Nome:__________________________                     Data:__/__/___</w:t>
-      </w:r>
-    </w:p>
-    <w:p>
-      <w:pPr>
-        <w:rPr>
-          <w:rFonts w:ascii="Arial" w:hAnsi="Arial" w:cs="Arial"/>
-          <w:sz w:val="28"/>
-          <w:szCs w:val="28"/>
-        </w:rPr>
-      </w:pPr>
-      <w:r>
-        <w:rPr>
-          <w:rFonts w:ascii="Arial" w:hAnsi="Arial" w:cs="Arial"/>
-          <w:sz w:val="28"/>
-          <w:szCs w:val="28"/>
-        </w:rPr>
         <w:t>Curso:__________________________</w:t>
+      </w:r>
+      <w:r>
+        <w:rPr>
+          <w:rFonts w:ascii="Arial" w:hAnsi="Arial" w:cs="Arial"/>
+          <w:sz w:val="28"/>
+          <w:szCs w:val="28"/>
+        </w:rPr>
+        <w:t xml:space="preserve">                     Data:__/__/___</w:t>
+      </w:r>
+    </w:p>
+    <w:p>
+      <w:pPr>
+        <w:rPr>
+          <w:rFonts w:ascii="Arial" w:hAnsi="Arial" w:cs="Arial"/>
+          <w:sz w:val="28"/>
+          <w:szCs w:val="28"/>
+        </w:rPr>
+      </w:pPr>
+      <w:r>
+        <w:rPr>
+          <w:rFonts w:ascii="Arial" w:hAnsi="Arial" w:cs="Arial"/>
+          <w:sz w:val="28"/>
+          <w:szCs w:val="28"/>
+        </w:rPr>
+        <w:t>Semestre:___</w:t>
       </w:r>
     </w:p>
     <w:p>
@@ -104,6 +112,15 @@
     </w:p>
     <w:p>
       <w:pPr>
+        <w:rPr>
+          <w:rFonts w:ascii="Arial" w:hAnsi="Arial" w:cs="Arial"/>
+          <w:sz w:val="28"/>
+          <w:szCs w:val="28"/>
+        </w:rPr>
+      </w:pPr>
+    </w:p>
+    <w:p>
+      <w:pPr>
         <w:pStyle w:val="PargrafodaLista"/>
         <w:numPr>
           <w:ilvl w:val="0"/>
@@ -121,24 +138,24 @@
           <w:sz w:val="28"/>
           <w:szCs w:val="28"/>
         </w:rPr>
-        <w:t>Em qual semestre do seu curso você se encontra?</w:t>
-      </w:r>
-    </w:p>
-    <w:p>
-      <w:pPr>
-        <w:rPr>
-          <w:rFonts w:ascii="Arial" w:hAnsi="Arial" w:cs="Arial"/>
-          <w:sz w:val="28"/>
-          <w:szCs w:val="28"/>
-        </w:rPr>
-      </w:pPr>
-      <w:r>
-        <w:rPr>
-          <w:rFonts w:ascii="Arial" w:hAnsi="Arial" w:cs="Arial"/>
-          <w:sz w:val="28"/>
-          <w:szCs w:val="28"/>
-        </w:rPr>
-        <w:t xml:space="preserve">1 - 2 </w:t>
+        <w:t>Como você avalia o seu conhecimento sobre as horas complementares?</w:t>
+      </w:r>
+    </w:p>
+    <w:p>
+      <w:pPr>
+        <w:rPr>
+          <w:rFonts w:ascii="Arial" w:hAnsi="Arial" w:cs="Arial"/>
+          <w:sz w:val="28"/>
+          <w:szCs w:val="28"/>
+        </w:rPr>
+      </w:pPr>
+      <w:r>
+        <w:rPr>
+          <w:rFonts w:ascii="Arial" w:hAnsi="Arial" w:cs="Arial"/>
+          <w:sz w:val="28"/>
+          <w:szCs w:val="28"/>
+        </w:rPr>
+        <w:t xml:space="preserve">Nenhum </w:t>
       </w:r>
       <w:proofErr w:type="gramStart"/>
       <w:r>
@@ -156,8 +173,49 @@
           <w:sz w:val="28"/>
           <w:szCs w:val="28"/>
         </w:rPr>
-        <w:t xml:space="preserve">    3 - 4 [  ]    5 - 6 [  ]    7 - 8+ [  ]</w:t>
-      </w:r>
+        <w:t xml:space="preserve">   </w:t>
+      </w:r>
+      <w:r>
+        <w:rPr>
+          <w:rFonts w:ascii="Arial" w:hAnsi="Arial" w:cs="Arial"/>
+          <w:sz w:val="28"/>
+          <w:szCs w:val="28"/>
+        </w:rPr>
+        <w:t>Pouco [  ]</w:t>
+      </w:r>
+      <w:r>
+        <w:rPr>
+          <w:rFonts w:ascii="Arial" w:hAnsi="Arial" w:cs="Arial"/>
+          <w:sz w:val="28"/>
+          <w:szCs w:val="28"/>
+        </w:rPr>
+        <w:t xml:space="preserve">   Bom</w:t>
+      </w:r>
+      <w:r>
+        <w:rPr>
+          <w:rFonts w:ascii="Arial" w:hAnsi="Arial" w:cs="Arial"/>
+          <w:sz w:val="28"/>
+          <w:szCs w:val="28"/>
+        </w:rPr>
+        <w:t xml:space="preserve"> [  ]   </w:t>
+      </w:r>
+      <w:r>
+        <w:rPr>
+          <w:rFonts w:ascii="Arial" w:hAnsi="Arial" w:cs="Arial"/>
+          <w:sz w:val="28"/>
+          <w:szCs w:val="28"/>
+        </w:rPr>
+        <w:t>Entendo totalmente [  ]</w:t>
+      </w:r>
+    </w:p>
+    <w:p>
+      <w:pPr>
+        <w:rPr>
+          <w:rFonts w:ascii="Arial" w:hAnsi="Arial" w:cs="Arial"/>
+          <w:sz w:val="28"/>
+          <w:szCs w:val="28"/>
+        </w:rPr>
+      </w:pPr>
     </w:p>
     <w:p>
       <w:pPr>
@@ -178,24 +236,40 @@
           <w:sz w:val="28"/>
           <w:szCs w:val="28"/>
         </w:rPr>
-        <w:t>Como você avaliar o seu conhecimento sobre as horas complementares?</w:t>
-      </w:r>
-    </w:p>
-    <w:p>
-      <w:pPr>
-        <w:rPr>
-          <w:rFonts w:ascii="Arial" w:hAnsi="Arial" w:cs="Arial"/>
-          <w:sz w:val="28"/>
-          <w:szCs w:val="28"/>
-        </w:rPr>
-      </w:pPr>
-      <w:r>
-        <w:rPr>
-          <w:rFonts w:ascii="Arial" w:hAnsi="Arial" w:cs="Arial"/>
-          <w:sz w:val="28"/>
-          <w:szCs w:val="28"/>
-        </w:rPr>
-        <w:t xml:space="preserve">Nenhum </w:t>
+        <w:t>A instituição lhe forneceu informaç</w:t>
+      </w:r>
+      <w:r>
+        <w:rPr>
+          <w:rFonts w:ascii="Arial" w:hAnsi="Arial" w:cs="Arial"/>
+          <w:sz w:val="28"/>
+          <w:szCs w:val="28"/>
+        </w:rPr>
+        <w:t>ão</w:t>
+      </w:r>
+      <w:r>
+        <w:rPr>
+          <w:rFonts w:ascii="Arial" w:hAnsi="Arial" w:cs="Arial"/>
+          <w:sz w:val="28"/>
+          <w:szCs w:val="28"/>
+        </w:rPr>
+        <w:t xml:space="preserve"> de fácil acesso e clara sobre as horas complementares?</w:t>
+      </w:r>
+    </w:p>
+    <w:p>
+      <w:pPr>
+        <w:rPr>
+          <w:rFonts w:ascii="Arial" w:hAnsi="Arial" w:cs="Arial"/>
+          <w:sz w:val="28"/>
+          <w:szCs w:val="28"/>
+        </w:rPr>
+      </w:pPr>
+      <w:r>
+        <w:rPr>
+          <w:rFonts w:ascii="Arial" w:hAnsi="Arial" w:cs="Arial"/>
+          <w:sz w:val="28"/>
+          <w:szCs w:val="28"/>
+        </w:rPr>
+        <w:t xml:space="preserve">Sim </w:t>
       </w:r>
       <w:proofErr w:type="gramStart"/>
       <w:r>
@@ -213,40 +287,17 @@
           <w:sz w:val="28"/>
           <w:szCs w:val="28"/>
         </w:rPr>
-        <w:t xml:space="preserve">   </w:t>
-      </w:r>
-      <w:r>
-        <w:rPr>
-          <w:rFonts w:ascii="Arial" w:hAnsi="Arial" w:cs="Arial"/>
-          <w:sz w:val="28"/>
-          <w:szCs w:val="28"/>
-        </w:rPr>
-        <w:t>Pouco [  ]</w:t>
-      </w:r>
-      <w:r>
-        <w:rPr>
-          <w:rFonts w:ascii="Arial" w:hAnsi="Arial" w:cs="Arial"/>
-          <w:sz w:val="28"/>
-          <w:szCs w:val="28"/>
-        </w:rPr>
-        <w:t xml:space="preserve">   Bom</w:t>
-      </w:r>
-      <w:r>
-        <w:rPr>
-          <w:rFonts w:ascii="Arial" w:hAnsi="Arial" w:cs="Arial"/>
-          <w:sz w:val="28"/>
-          <w:szCs w:val="28"/>
-        </w:rPr>
-        <w:t xml:space="preserve"> [  ]   </w:t>
-      </w:r>
-      <w:r>
-        <w:rPr>
-          <w:rFonts w:ascii="Arial" w:hAnsi="Arial" w:cs="Arial"/>
-          <w:sz w:val="28"/>
-          <w:szCs w:val="28"/>
-        </w:rPr>
-        <w:t>Entendo totalmente [  ]</w:t>
-      </w:r>
+        <w:t xml:space="preserve">   Não [  ]</w:t>
+      </w:r>
+    </w:p>
+    <w:p>
+      <w:pPr>
+        <w:rPr>
+          <w:rFonts w:ascii="Arial" w:hAnsi="Arial" w:cs="Arial"/>
+          <w:sz w:val="28"/>
+          <w:szCs w:val="28"/>
+        </w:rPr>
+      </w:pPr>
     </w:p>
     <w:p>
       <w:pPr>
@@ -267,24 +318,40 @@
           <w:sz w:val="28"/>
           <w:szCs w:val="28"/>
         </w:rPr>
-        <w:t>A instituição lhe forneceu informação de fácil acesso e claras sobre as horas complementares?</w:t>
-      </w:r>
-    </w:p>
-    <w:p>
-      <w:pPr>
-        <w:rPr>
-          <w:rFonts w:ascii="Arial" w:hAnsi="Arial" w:cs="Arial"/>
-          <w:sz w:val="28"/>
-          <w:szCs w:val="28"/>
-        </w:rPr>
-      </w:pPr>
-      <w:r>
-        <w:rPr>
-          <w:rFonts w:ascii="Arial" w:hAnsi="Arial" w:cs="Arial"/>
-          <w:sz w:val="28"/>
-          <w:szCs w:val="28"/>
-        </w:rPr>
-        <w:t xml:space="preserve">Sim </w:t>
+        <w:t>Caso você tenha alguma dúvida sobre as horas complementares, marque quais desses tópicos você te</w:t>
+      </w:r>
+      <w:r>
+        <w:rPr>
+          <w:rFonts w:ascii="Arial" w:hAnsi="Arial" w:cs="Arial"/>
+          <w:sz w:val="28"/>
+          <w:szCs w:val="28"/>
+        </w:rPr>
+        <w:t>m/teve mais dificuldade</w:t>
+      </w:r>
+      <w:r>
+        <w:rPr>
+          <w:rFonts w:ascii="Arial" w:hAnsi="Arial" w:cs="Arial"/>
+          <w:sz w:val="28"/>
+          <w:szCs w:val="28"/>
+        </w:rPr>
+        <w:t>:</w:t>
+      </w:r>
+    </w:p>
+    <w:p>
+      <w:pPr>
+        <w:rPr>
+          <w:rFonts w:ascii="Arial" w:hAnsi="Arial" w:cs="Arial"/>
+          <w:sz w:val="28"/>
+          <w:szCs w:val="28"/>
+        </w:rPr>
+      </w:pPr>
+      <w:r>
+        <w:rPr>
+          <w:rFonts w:ascii="Arial" w:hAnsi="Arial" w:cs="Arial"/>
+          <w:sz w:val="28"/>
+          <w:szCs w:val="28"/>
+        </w:rPr>
+        <w:t xml:space="preserve">Relatório </w:t>
       </w:r>
       <w:proofErr w:type="gramStart"/>
       <w:r>
@@ -302,8 +369,149 @@
           <w:sz w:val="28"/>
           <w:szCs w:val="28"/>
         </w:rPr>
-        <w:t xml:space="preserve">   Não [  ]</w:t>
-      </w:r>
+        <w:t xml:space="preserve">   </w:t>
+      </w:r>
+    </w:p>
+    <w:p>
+      <w:pPr>
+        <w:rPr>
+          <w:rFonts w:ascii="Arial" w:hAnsi="Arial" w:cs="Arial"/>
+          <w:sz w:val="28"/>
+          <w:szCs w:val="28"/>
+        </w:rPr>
+      </w:pPr>
+      <w:r>
+        <w:rPr>
+          <w:rFonts w:ascii="Arial" w:hAnsi="Arial" w:cs="Arial"/>
+          <w:sz w:val="28"/>
+          <w:szCs w:val="28"/>
+        </w:rPr>
+        <w:t xml:space="preserve">Controle das horas </w:t>
+      </w:r>
+      <w:proofErr w:type="gramStart"/>
+      <w:r>
+        <w:rPr>
+          <w:rFonts w:ascii="Arial" w:hAnsi="Arial" w:cs="Arial"/>
+          <w:sz w:val="28"/>
+          <w:szCs w:val="28"/>
+        </w:rPr>
+        <w:t>[  ]</w:t>
+      </w:r>
+      <w:proofErr w:type="gramEnd"/>
+      <w:r>
+        <w:rPr>
+          <w:rFonts w:ascii="Arial" w:hAnsi="Arial" w:cs="Arial"/>
+          <w:sz w:val="28"/>
+          <w:szCs w:val="28"/>
+        </w:rPr>
+        <w:t xml:space="preserve">   </w:t>
+      </w:r>
+    </w:p>
+    <w:p>
+      <w:pPr>
+        <w:rPr>
+          <w:rFonts w:ascii="Arial" w:hAnsi="Arial" w:cs="Arial"/>
+          <w:sz w:val="28"/>
+          <w:szCs w:val="28"/>
+        </w:rPr>
+      </w:pPr>
+      <w:r>
+        <w:rPr>
+          <w:rFonts w:ascii="Arial" w:hAnsi="Arial" w:cs="Arial"/>
+          <w:sz w:val="28"/>
+          <w:szCs w:val="28"/>
+        </w:rPr>
+        <w:t xml:space="preserve">Peso das horas </w:t>
+      </w:r>
+      <w:proofErr w:type="gramStart"/>
+      <w:r>
+        <w:rPr>
+          <w:rFonts w:ascii="Arial" w:hAnsi="Arial" w:cs="Arial"/>
+          <w:sz w:val="28"/>
+          <w:szCs w:val="28"/>
+        </w:rPr>
+        <w:t>[  ]</w:t>
+      </w:r>
+      <w:proofErr w:type="gramEnd"/>
+      <w:r>
+        <w:rPr>
+          <w:rFonts w:ascii="Arial" w:hAnsi="Arial" w:cs="Arial"/>
+          <w:sz w:val="28"/>
+          <w:szCs w:val="28"/>
+        </w:rPr>
+        <w:t xml:space="preserve">   </w:t>
+      </w:r>
+    </w:p>
+    <w:p>
+      <w:pPr>
+        <w:rPr>
+          <w:rFonts w:ascii="Arial" w:hAnsi="Arial" w:cs="Arial"/>
+          <w:sz w:val="28"/>
+          <w:szCs w:val="28"/>
+        </w:rPr>
+      </w:pPr>
+      <w:r>
+        <w:rPr>
+          <w:rFonts w:ascii="Arial" w:hAnsi="Arial" w:cs="Arial"/>
+          <w:sz w:val="28"/>
+          <w:szCs w:val="28"/>
+        </w:rPr>
+        <w:t xml:space="preserve">Quais atividades podem ser realizadas </w:t>
+      </w:r>
+      <w:proofErr w:type="gramStart"/>
+      <w:r>
+        <w:rPr>
+          <w:rFonts w:ascii="Arial" w:hAnsi="Arial" w:cs="Arial"/>
+          <w:sz w:val="28"/>
+          <w:szCs w:val="28"/>
+        </w:rPr>
+        <w:t>[  ]</w:t>
+      </w:r>
+      <w:proofErr w:type="gramEnd"/>
+      <w:r>
+        <w:rPr>
+          <w:rFonts w:ascii="Arial" w:hAnsi="Arial" w:cs="Arial"/>
+          <w:sz w:val="28"/>
+          <w:szCs w:val="28"/>
+        </w:rPr>
+        <w:t xml:space="preserve">   </w:t>
+      </w:r>
+    </w:p>
+    <w:p>
+      <w:pPr>
+        <w:rPr>
+          <w:rFonts w:ascii="Arial" w:hAnsi="Arial" w:cs="Arial"/>
+          <w:sz w:val="28"/>
+          <w:szCs w:val="28"/>
+        </w:rPr>
+      </w:pPr>
+      <w:r>
+        <w:rPr>
+          <w:rFonts w:ascii="Arial" w:hAnsi="Arial" w:cs="Arial"/>
+          <w:sz w:val="28"/>
+          <w:szCs w:val="28"/>
+        </w:rPr>
+        <w:t xml:space="preserve">Outros </w:t>
+      </w:r>
+      <w:proofErr w:type="gramStart"/>
+      <w:r>
+        <w:rPr>
+          <w:rFonts w:ascii="Arial" w:hAnsi="Arial" w:cs="Arial"/>
+          <w:sz w:val="28"/>
+          <w:szCs w:val="28"/>
+        </w:rPr>
+        <w:t>[  ]</w:t>
+      </w:r>
+      <w:proofErr w:type="gramEnd"/>
+    </w:p>
+    <w:p>
+      <w:pPr>
+        <w:rPr>
+          <w:rFonts w:ascii="Arial" w:hAnsi="Arial" w:cs="Arial"/>
+          <w:sz w:val="28"/>
+          <w:szCs w:val="28"/>
+        </w:rPr>
+      </w:pPr>
     </w:p>
     <w:p>
       <w:pPr>
@@ -324,236 +532,50 @@
           <w:sz w:val="28"/>
           <w:szCs w:val="28"/>
         </w:rPr>
-        <w:t>Caso você tenha alguma dúvida sobre as horas complementares, marque quais desses tópicos você tem menos conhecimento:</w:t>
-      </w:r>
-    </w:p>
-    <w:p>
-      <w:pPr>
-        <w:rPr>
-          <w:rFonts w:ascii="Arial" w:hAnsi="Arial" w:cs="Arial"/>
-          <w:sz w:val="28"/>
-          <w:szCs w:val="28"/>
-        </w:rPr>
-      </w:pPr>
-      <w:r>
-        <w:rPr>
-          <w:rFonts w:ascii="Arial" w:hAnsi="Arial" w:cs="Arial"/>
-          <w:sz w:val="28"/>
-          <w:szCs w:val="28"/>
-        </w:rPr>
-        <w:t>Relatório</w:t>
-      </w:r>
-      <w:r>
-        <w:rPr>
-          <w:rFonts w:ascii="Arial" w:hAnsi="Arial" w:cs="Arial"/>
-          <w:sz w:val="28"/>
-          <w:szCs w:val="28"/>
-        </w:rPr>
-        <w:t xml:space="preserve"> </w:t>
-      </w:r>
-      <w:proofErr w:type="gramStart"/>
-      <w:r>
-        <w:rPr>
-          <w:rFonts w:ascii="Arial" w:hAnsi="Arial" w:cs="Arial"/>
-          <w:sz w:val="28"/>
-          <w:szCs w:val="28"/>
-        </w:rPr>
-        <w:t>[  ]</w:t>
-      </w:r>
-      <w:proofErr w:type="gramEnd"/>
-      <w:r>
-        <w:rPr>
-          <w:rFonts w:ascii="Arial" w:hAnsi="Arial" w:cs="Arial"/>
-          <w:sz w:val="28"/>
-          <w:szCs w:val="28"/>
-        </w:rPr>
-        <w:t xml:space="preserve">   </w:t>
-      </w:r>
-    </w:p>
-    <w:p>
-      <w:pPr>
-        <w:rPr>
-          <w:rFonts w:ascii="Arial" w:hAnsi="Arial" w:cs="Arial"/>
-          <w:sz w:val="28"/>
-          <w:szCs w:val="28"/>
-        </w:rPr>
-      </w:pPr>
-      <w:r>
-        <w:rPr>
-          <w:rFonts w:ascii="Arial" w:hAnsi="Arial" w:cs="Arial"/>
-          <w:sz w:val="28"/>
-          <w:szCs w:val="28"/>
-        </w:rPr>
-        <w:t>Controle das horas</w:t>
-      </w:r>
-      <w:r>
-        <w:rPr>
-          <w:rFonts w:ascii="Arial" w:hAnsi="Arial" w:cs="Arial"/>
-          <w:sz w:val="28"/>
-          <w:szCs w:val="28"/>
-        </w:rPr>
-        <w:t xml:space="preserve"> </w:t>
-      </w:r>
-      <w:proofErr w:type="gramStart"/>
-      <w:r>
-        <w:rPr>
-          <w:rFonts w:ascii="Arial" w:hAnsi="Arial" w:cs="Arial"/>
-          <w:sz w:val="28"/>
-          <w:szCs w:val="28"/>
-        </w:rPr>
-        <w:t>[  ]</w:t>
-      </w:r>
-      <w:proofErr w:type="gramEnd"/>
-      <w:r>
-        <w:rPr>
-          <w:rFonts w:ascii="Arial" w:hAnsi="Arial" w:cs="Arial"/>
-          <w:sz w:val="28"/>
-          <w:szCs w:val="28"/>
-        </w:rPr>
-        <w:t xml:space="preserve">   </w:t>
-      </w:r>
-    </w:p>
-    <w:p>
-      <w:pPr>
-        <w:rPr>
-          <w:rFonts w:ascii="Arial" w:hAnsi="Arial" w:cs="Arial"/>
-          <w:sz w:val="28"/>
-          <w:szCs w:val="28"/>
-        </w:rPr>
-      </w:pPr>
-      <w:r>
-        <w:rPr>
-          <w:rFonts w:ascii="Arial" w:hAnsi="Arial" w:cs="Arial"/>
-          <w:sz w:val="28"/>
-          <w:szCs w:val="28"/>
-        </w:rPr>
-        <w:t>Peso das horas</w:t>
-      </w:r>
-      <w:r>
-        <w:rPr>
-          <w:rFonts w:ascii="Arial" w:hAnsi="Arial" w:cs="Arial"/>
-          <w:sz w:val="28"/>
-          <w:szCs w:val="28"/>
-        </w:rPr>
-        <w:t xml:space="preserve"> </w:t>
-      </w:r>
-      <w:proofErr w:type="gramStart"/>
-      <w:r>
-        <w:rPr>
-          <w:rFonts w:ascii="Arial" w:hAnsi="Arial" w:cs="Arial"/>
-          <w:sz w:val="28"/>
-          <w:szCs w:val="28"/>
-        </w:rPr>
-        <w:t>[  ]</w:t>
-      </w:r>
-      <w:proofErr w:type="gramEnd"/>
-      <w:r>
-        <w:rPr>
-          <w:rFonts w:ascii="Arial" w:hAnsi="Arial" w:cs="Arial"/>
-          <w:sz w:val="28"/>
-          <w:szCs w:val="28"/>
-        </w:rPr>
-        <w:t xml:space="preserve">   </w:t>
-      </w:r>
-    </w:p>
-    <w:p>
-      <w:pPr>
-        <w:rPr>
-          <w:rFonts w:ascii="Arial" w:hAnsi="Arial" w:cs="Arial"/>
-          <w:sz w:val="28"/>
-          <w:szCs w:val="28"/>
-        </w:rPr>
-      </w:pPr>
-      <w:r>
-        <w:rPr>
-          <w:rFonts w:ascii="Arial" w:hAnsi="Arial" w:cs="Arial"/>
-          <w:sz w:val="28"/>
-          <w:szCs w:val="28"/>
-        </w:rPr>
-        <w:t>Quais atividades podem ser realizadas</w:t>
-      </w:r>
-      <w:r>
-        <w:rPr>
-          <w:rFonts w:ascii="Arial" w:hAnsi="Arial" w:cs="Arial"/>
-          <w:sz w:val="28"/>
-          <w:szCs w:val="28"/>
-        </w:rPr>
-        <w:t xml:space="preserve"> </w:t>
-      </w:r>
-      <w:proofErr w:type="gramStart"/>
-      <w:r>
-        <w:rPr>
-          <w:rFonts w:ascii="Arial" w:hAnsi="Arial" w:cs="Arial"/>
-          <w:sz w:val="28"/>
-          <w:szCs w:val="28"/>
-        </w:rPr>
-        <w:t>[  ]</w:t>
-      </w:r>
-      <w:proofErr w:type="gramEnd"/>
-      <w:r>
-        <w:rPr>
-          <w:rFonts w:ascii="Arial" w:hAnsi="Arial" w:cs="Arial"/>
-          <w:sz w:val="28"/>
-          <w:szCs w:val="28"/>
-        </w:rPr>
-        <w:t xml:space="preserve">   </w:t>
-      </w:r>
-    </w:p>
-    <w:p>
-      <w:pPr>
-        <w:pStyle w:val="PargrafodaLista"/>
-        <w:numPr>
-          <w:ilvl w:val="0"/>
-          <w:numId w:val="1"/>
-        </w:numPr>
-        <w:rPr>
-          <w:rFonts w:ascii="Arial" w:hAnsi="Arial" w:cs="Arial"/>
-          <w:sz w:val="28"/>
-          <w:szCs w:val="28"/>
-        </w:rPr>
-      </w:pPr>
-      <w:r>
-        <w:rPr>
-          <w:rFonts w:ascii="Arial" w:hAnsi="Arial" w:cs="Arial"/>
-          <w:sz w:val="28"/>
-          <w:szCs w:val="28"/>
-        </w:rPr>
-        <w:t xml:space="preserve">Você acha que uma ferramenta com </w:t>
-      </w:r>
-      <w:r>
-        <w:rPr>
-          <w:rFonts w:ascii="Arial" w:hAnsi="Arial" w:cs="Arial"/>
-          <w:sz w:val="28"/>
-          <w:szCs w:val="28"/>
-        </w:rPr>
-        <w:t>*tais funcionalidades* ajudaria na compreensão das horas complementares e facilitaria a entrega das mesmas?</w:t>
+        <w:t>Você acha que um</w:t>
+      </w:r>
+      <w:r>
+        <w:rPr>
+          <w:rFonts w:ascii="Arial" w:hAnsi="Arial" w:cs="Arial"/>
+          <w:sz w:val="28"/>
+          <w:szCs w:val="28"/>
+        </w:rPr>
+        <w:t xml:space="preserve"> aplicativo</w:t>
+      </w:r>
+      <w:r>
+        <w:rPr>
+          <w:rFonts w:ascii="Arial" w:hAnsi="Arial" w:cs="Arial"/>
+          <w:sz w:val="28"/>
+          <w:szCs w:val="28"/>
+        </w:rPr>
+        <w:t xml:space="preserve"> ajudaria na compreensão das horas complementares e facilitaria a entrega das </w:t>
       </w:r>
       <w:bookmarkStart w:id="0" w:name="_GoBack"/>
       <w:bookmarkEnd w:id="0"/>
-    </w:p>
-    <w:p>
-      <w:pPr>
-        <w:rPr>
-          <w:rFonts w:ascii="Arial" w:hAnsi="Arial" w:cs="Arial"/>
-          <w:sz w:val="28"/>
-          <w:szCs w:val="28"/>
-        </w:rPr>
-      </w:pPr>
-      <w:r>
-        <w:rPr>
-          <w:rFonts w:ascii="Arial" w:hAnsi="Arial" w:cs="Arial"/>
-          <w:sz w:val="28"/>
-          <w:szCs w:val="28"/>
-        </w:rPr>
-        <w:t>Não</w:t>
-      </w:r>
-      <w:r>
-        <w:rPr>
-          <w:rFonts w:ascii="Arial" w:hAnsi="Arial" w:cs="Arial"/>
-          <w:sz w:val="28"/>
-          <w:szCs w:val="28"/>
-        </w:rPr>
-        <w:t xml:space="preserve"> </w:t>
+      <w:r>
+        <w:rPr>
+          <w:rFonts w:ascii="Arial" w:hAnsi="Arial" w:cs="Arial"/>
+          <w:sz w:val="28"/>
+          <w:szCs w:val="28"/>
+        </w:rPr>
+        <w:t>mesmas?</w:t>
+      </w:r>
+    </w:p>
+    <w:p>
+      <w:pPr>
+        <w:rPr>
+          <w:rFonts w:ascii="Arial" w:hAnsi="Arial" w:cs="Arial"/>
+          <w:sz w:val="28"/>
+          <w:szCs w:val="28"/>
+        </w:rPr>
+      </w:pPr>
+      <w:r>
+        <w:rPr>
+          <w:rFonts w:ascii="Arial" w:hAnsi="Arial" w:cs="Arial"/>
+          <w:sz w:val="28"/>
+          <w:szCs w:val="28"/>
+        </w:rPr>
+        <w:t xml:space="preserve">Não </w:t>
       </w:r>
       <w:proofErr w:type="gramStart"/>
       <w:r>
@@ -571,49 +593,42 @@
           <w:sz w:val="28"/>
           <w:szCs w:val="28"/>
         </w:rPr>
-        <w:t xml:space="preserve">   Pouco [  ]   </w:t>
-      </w:r>
-      <w:r>
-        <w:rPr>
-          <w:rFonts w:ascii="Arial" w:hAnsi="Arial" w:cs="Arial"/>
-          <w:sz w:val="28"/>
-          <w:szCs w:val="28"/>
-        </w:rPr>
-        <w:t>Sim</w:t>
-      </w:r>
-      <w:r>
-        <w:rPr>
-          <w:rFonts w:ascii="Arial" w:hAnsi="Arial" w:cs="Arial"/>
-          <w:sz w:val="28"/>
-          <w:szCs w:val="28"/>
-        </w:rPr>
-        <w:t xml:space="preserve"> [  ]   </w:t>
-      </w:r>
-      <w:r>
-        <w:rPr>
-          <w:rFonts w:ascii="Arial" w:hAnsi="Arial" w:cs="Arial"/>
-          <w:sz w:val="28"/>
-          <w:szCs w:val="28"/>
-        </w:rPr>
-        <w:t>Muito</w:t>
-      </w:r>
-      <w:r>
-        <w:rPr>
-          <w:rFonts w:ascii="Arial" w:hAnsi="Arial" w:cs="Arial"/>
-          <w:sz w:val="28"/>
-          <w:szCs w:val="28"/>
-        </w:rPr>
-        <w:t xml:space="preserve"> [  ]</w:t>
-      </w:r>
-    </w:p>
-    <w:p>
-      <w:pPr>
-        <w:rPr>
-          <w:rFonts w:ascii="Arial" w:hAnsi="Arial" w:cs="Arial"/>
-          <w:sz w:val="28"/>
-          <w:szCs w:val="28"/>
-        </w:rPr>
-      </w:pPr>
+        <w:t xml:space="preserve">   Pouco [  ]   Sim [  ]   Muito [  ]</w:t>
+      </w:r>
+    </w:p>
+    <w:p>
+      <w:pPr>
+        <w:rPr>
+          <w:rFonts w:ascii="Arial" w:hAnsi="Arial" w:cs="Arial"/>
+          <w:sz w:val="28"/>
+          <w:szCs w:val="28"/>
+        </w:rPr>
+      </w:pPr>
+    </w:p>
+    <w:p>
+      <w:pPr>
+        <w:rPr>
+          <w:rFonts w:ascii="Arial" w:hAnsi="Arial" w:cs="Arial"/>
+          <w:sz w:val="28"/>
+          <w:szCs w:val="28"/>
+        </w:rPr>
+      </w:pPr>
+      <w:r>
+        <w:rPr>
+          <w:rFonts w:ascii="Arial" w:hAnsi="Arial" w:cs="Arial"/>
+          <w:sz w:val="28"/>
+          <w:szCs w:val="28"/>
+        </w:rPr>
+        <w:t>Sugestão:____________________________________________________________________________________________________</w:t>
+      </w:r>
+      <w:r>
+        <w:rPr>
+          <w:rFonts w:ascii="Arial" w:hAnsi="Arial" w:cs="Arial"/>
+          <w:sz w:val="28"/>
+          <w:szCs w:val="28"/>
+        </w:rPr>
+        <w:t>______________________________________________________</w:t>
+      </w:r>
     </w:p>
     <w:sectPr>
       <w:pgSz w:w="11906" w:h="16838"/>
@@ -630,17 +645,17 @@
   <w:abstractNum w:abstractNumId="0" w15:restartNumberingAfterBreak="0">
     <w:nsid w:val="10414E4D"/>
     <w:multiLevelType w:val="hybridMultilevel"/>
-    <w:tmpl w:val="EA22A656"/>
-    <w:lvl w:ilvl="0" w:tplc="04160001">
+    <w:tmpl w:val="5234223E"/>
+    <w:lvl w:ilvl="0" w:tplc="0416000F">
       <w:start w:val="1"/>
-      <w:numFmt w:val="bullet"/>
-      <w:lvlText w:val=""/>
+      <w:numFmt w:val="decimal"/>
+      <w:lvlText w:val="%1."/>
       <w:lvlJc w:val="left"/>
       <w:pPr>
         <w:ind w:left="360" w:hanging="360"/>
       </w:pPr>
       <w:rPr>
-        <w:rFonts w:ascii="Symbol" w:hAnsi="Symbol" w:hint="default"/>
+        <w:rFonts w:hint="default"/>
       </w:rPr>
     </w:lvl>
     <w:lvl w:ilvl="1" w:tplc="04160003" w:tentative="1">
@@ -1479,4 +1494,16 @@
     </a:ext>
   </a:extLst>
 </a:theme>
+</file>
+
+<file path=customXml/item1.xml><?xml version="1.0" encoding="utf-8"?>
+<b:Sources xmlns:b="http://schemas.openxmlformats.org/officeDocument/2006/bibliography" xmlns="http://schemas.openxmlformats.org/officeDocument/2006/bibliography" SelectedStyle="\APASixthEditionOfficeOnline.xsl" StyleName="APA" Version="6"/>
+</file>
+
+<file path=customXml/itemProps1.xml><?xml version="1.0" encoding="utf-8"?>
+<ds:datastoreItem xmlns:ds="http://schemas.openxmlformats.org/officeDocument/2006/customXml" ds:itemID="{05A698A5-75A7-4130-9118-9DA7BE7BD90D}">
+  <ds:schemaRefs>
+    <ds:schemaRef ds:uri="http://schemas.openxmlformats.org/officeDocument/2006/bibliography"/>
+  </ds:schemaRefs>
+</ds:datastoreItem>
 </file>
</xml_diff>